<commit_message>
added ZYNQ 7000 files
</commit_message>
<xml_diff>
--- a/hw/bpf/bpf.docx
+++ b/hw/bpf/bpf.docx
@@ -206,10 +206,6 @@
         <w:tblW w:w="6143" w:type="dxa"/>
         <w:pPr>
           <w:pStyle w:val="para4"/>
-          <w:rPr>
-            <w:sz w:val="12"/>
-            <w:szCs w:val="12"/>
-          </w:rPr>
         </w:pPr>
         <w:tblLook w:val="0600" w:firstRow="0" w:lastRow="0" w:firstColumn="0" w:lastColumn="0" w:noHBand="1" w:noVBand="1"/>
       </w:tblPr>
@@ -249,7 +245,7 @@
               <w:tl2br w:val="nil" w:sz="0" w:space="0" w:color="000000" tmln="20, 20, 20, 0, 0"/>
               <w:tr2bl w:val="nil" w:sz="0" w:space="0" w:color="000000" tmln="20, 20, 20, 0, 0"/>
             </w:tcBorders>
-            <w:tmTcPr id="1733607450" protected="0"/>
+            <w:tmTcPr id="1735175851" protected="0"/>
           </w:tcPr>
           <w:p>
             <w:pPr>
@@ -288,7 +284,7 @@
               <w:tl2br w:val="nil" w:sz="0" w:space="0" w:color="000000" tmln="20, 20, 20, 0, 0"/>
               <w:tr2bl w:val="nil" w:sz="0" w:space="0" w:color="000000" tmln="20, 20, 20, 0, 0"/>
             </w:tcBorders>
-            <w:tmTcPr id="1733607450" protected="0"/>
+            <w:tmTcPr id="1735175851" protected="0"/>
           </w:tcPr>
           <w:p>
             <w:pPr>
@@ -327,7 +323,7 @@
               <w:tl2br w:val="nil" w:sz="0" w:space="0" w:color="000000" tmln="20, 20, 20, 0, 0"/>
               <w:tr2bl w:val="nil" w:sz="0" w:space="0" w:color="000000" tmln="20, 20, 20, 0, 0"/>
             </w:tcBorders>
-            <w:tmTcPr id="1733607450" protected="0"/>
+            <w:tmTcPr id="1735175851" protected="0"/>
           </w:tcPr>
           <w:p>
             <w:pPr>
@@ -366,7 +362,7 @@
               <w:tl2br w:val="nil" w:sz="0" w:space="0" w:color="000000" tmln="20, 20, 20, 0, 0"/>
               <w:tr2bl w:val="nil" w:sz="0" w:space="0" w:color="000000" tmln="20, 20, 20, 0, 0"/>
             </w:tcBorders>
-            <w:tmTcPr id="1733607450" protected="0"/>
+            <w:tmTcPr id="1735175851" protected="0"/>
           </w:tcPr>
           <w:p>
             <w:pPr>
@@ -405,7 +401,7 @@
               <w:tl2br w:val="nil" w:sz="0" w:space="0" w:color="000000" tmln="20, 20, 20, 0, 0"/>
               <w:tr2bl w:val="nil" w:sz="0" w:space="0" w:color="000000" tmln="20, 20, 20, 0, 0"/>
             </w:tcBorders>
-            <w:tmTcPr id="1733607450" protected="0"/>
+            <w:tmTcPr id="1735175851" protected="0"/>
           </w:tcPr>
           <w:p>
             <w:pPr>
@@ -460,7 +456,7 @@
               <w:tl2br w:val="nil" w:sz="0" w:space="0" w:color="000000" tmln="20, 20, 20, 0, 0"/>
               <w:tr2bl w:val="nil" w:sz="0" w:space="0" w:color="000000" tmln="20, 20, 20, 0, 0"/>
             </w:tcBorders>
-            <w:tmTcPr id="1733607450" protected="0"/>
+            <w:tmTcPr id="1735175851" protected="0"/>
           </w:tcPr>
           <w:p>
             <w:pPr>
@@ -515,7 +511,7 @@
               <w:tl2br w:val="nil" w:sz="0" w:space="0" w:color="000000" tmln="20, 20, 20, 0, 0"/>
               <w:tr2bl w:val="nil" w:sz="0" w:space="0" w:color="000000" tmln="20, 20, 20, 0, 0"/>
             </w:tcBorders>
-            <w:tmTcPr id="1733607450" protected="0"/>
+            <w:tmTcPr id="1735175851" protected="0"/>
           </w:tcPr>
           <w:p>
             <w:pPr>
@@ -570,7 +566,7 @@
               <w:tl2br w:val="nil" w:sz="0" w:space="0" w:color="000000" tmln="20, 20, 20, 0, 0"/>
               <w:tr2bl w:val="nil" w:sz="0" w:space="0" w:color="000000" tmln="20, 20, 20, 0, 0"/>
             </w:tcBorders>
-            <w:tmTcPr id="1733607450" protected="0"/>
+            <w:tmTcPr id="1735175851" protected="0"/>
           </w:tcPr>
           <w:p>
             <w:pPr>
@@ -625,7 +621,7 @@
               <w:tl2br w:val="nil" w:sz="0" w:space="0" w:color="000000" tmln="20, 20, 20, 0, 0"/>
               <w:tr2bl w:val="nil" w:sz="0" w:space="0" w:color="000000" tmln="20, 20, 20, 0, 0"/>
             </w:tcBorders>
-            <w:tmTcPr id="1733607450" protected="0"/>
+            <w:tmTcPr id="1735175851" protected="0"/>
           </w:tcPr>
           <w:p>
             <w:pPr>
@@ -664,7 +660,7 @@
               <w:tl2br w:val="nil" w:sz="0" w:space="0" w:color="000000" tmln="20, 20, 20, 0, 0"/>
               <w:tr2bl w:val="nil" w:sz="0" w:space="0" w:color="000000" tmln="20, 20, 20, 0, 0"/>
             </w:tcBorders>
-            <w:tmTcPr id="1733607450" protected="0"/>
+            <w:tmTcPr id="1735175851" protected="0"/>
           </w:tcPr>
           <w:p>
             <w:pPr>
@@ -710,7 +706,7 @@
               <w:tl2br w:val="nil" w:sz="0" w:space="0" w:color="000000" tmln="20, 20, 20, 0, 0"/>
               <w:tr2bl w:val="nil" w:sz="0" w:space="0" w:color="000000" tmln="20, 20, 20, 0, 0"/>
             </w:tcBorders>
-            <w:tmTcPr id="1733607450" protected="0"/>
+            <w:tmTcPr id="1735175851" protected="0"/>
           </w:tcPr>
           <w:p>
             <w:pPr>
@@ -767,7 +763,7 @@
               <w:tl2br w:val="nil" w:sz="0" w:space="0" w:color="000000" tmln="20, 20, 20, 0, 0"/>
               <w:tr2bl w:val="nil" w:sz="0" w:space="0" w:color="000000" tmln="20, 20, 20, 0, 0"/>
             </w:tcBorders>
-            <w:tmTcPr id="1733607450" protected="0"/>
+            <w:tmTcPr id="1735175851" protected="0"/>
           </w:tcPr>
           <w:p>
             <w:pPr>
@@ -806,7 +802,7 @@
               <w:tl2br w:val="nil" w:sz="0" w:space="0" w:color="000000" tmln="20, 20, 20, 0, 0"/>
               <w:tr2bl w:val="nil" w:sz="0" w:space="0" w:color="000000" tmln="20, 20, 20, 0, 0"/>
             </w:tcBorders>
-            <w:tmTcPr id="1733607450" protected="0"/>
+            <w:tmTcPr id="1735175851" protected="0"/>
           </w:tcPr>
           <w:p>
             <w:pPr>
@@ -844,7 +840,7 @@
               <w:tl2br w:val="nil" w:sz="0" w:space="0" w:color="000000" tmln="20, 20, 20, 0, 0"/>
               <w:tr2bl w:val="nil" w:sz="0" w:space="0" w:color="000000" tmln="20, 20, 20, 0, 0"/>
             </w:tcBorders>
-            <w:tmTcPr id="1733607450" protected="0"/>
+            <w:tmTcPr id="1735175851" protected="0"/>
           </w:tcPr>
           <w:p>
             <w:pPr>
@@ -882,7 +878,7 @@
               <w:tl2br w:val="nil" w:sz="0" w:space="0" w:color="000000" tmln="20, 20, 20, 0, 0"/>
               <w:tr2bl w:val="nil" w:sz="0" w:space="0" w:color="000000" tmln="20, 20, 20, 0, 0"/>
             </w:tcBorders>
-            <w:tmTcPr id="1733607450" protected="0"/>
+            <w:tmTcPr id="1735175851" protected="0"/>
           </w:tcPr>
           <w:p>
             <w:pPr>
@@ -919,7 +915,7 @@
               <w:tl2br w:val="nil" w:sz="0" w:space="0" w:color="000000" tmln="20, 20, 20, 0, 0"/>
               <w:tr2bl w:val="nil" w:sz="0" w:space="0" w:color="000000" tmln="20, 20, 20, 0, 0"/>
             </w:tcBorders>
-            <w:tmTcPr id="1733607450" protected="0"/>
+            <w:tmTcPr id="1735175851" protected="0"/>
           </w:tcPr>
           <w:p>
             <w:pPr>
@@ -956,7 +952,7 @@
               <w:tl2br w:val="nil" w:sz="0" w:space="0" w:color="000000" tmln="20, 20, 20, 0, 0"/>
               <w:tr2bl w:val="nil" w:sz="0" w:space="0" w:color="000000" tmln="20, 20, 20, 0, 0"/>
             </w:tcBorders>
-            <w:tmTcPr id="1733607450" protected="0"/>
+            <w:tmTcPr id="1735175851" protected="0"/>
           </w:tcPr>
           <w:p>
             <w:pPr>
@@ -993,7 +989,7 @@
               <w:tl2br w:val="nil" w:sz="0" w:space="0" w:color="000000" tmln="20, 20, 20, 0, 0"/>
               <w:tr2bl w:val="nil" w:sz="0" w:space="0" w:color="000000" tmln="20, 20, 20, 0, 0"/>
             </w:tcBorders>
-            <w:tmTcPr id="1733607450" protected="0"/>
+            <w:tmTcPr id="1735175851" protected="0"/>
           </w:tcPr>
           <w:p>
             <w:pPr>
@@ -1030,7 +1026,7 @@
               <w:tl2br w:val="nil" w:sz="0" w:space="0" w:color="000000" tmln="20, 20, 20, 0, 0"/>
               <w:tr2bl w:val="nil" w:sz="0" w:space="0" w:color="000000" tmln="20, 20, 20, 0, 0"/>
             </w:tcBorders>
-            <w:tmTcPr id="1733607450" protected="0"/>
+            <w:tmTcPr id="1735175851" protected="0"/>
           </w:tcPr>
           <w:p>
             <w:pPr>
@@ -1067,7 +1063,7 @@
               <w:tl2br w:val="nil" w:sz="0" w:space="0" w:color="000000" tmln="20, 20, 20, 0, 0"/>
               <w:tr2bl w:val="nil" w:sz="0" w:space="0" w:color="000000" tmln="20, 20, 20, 0, 0"/>
             </w:tcBorders>
-            <w:tmTcPr id="1733607450" protected="0"/>
+            <w:tmTcPr id="1735175851" protected="0"/>
           </w:tcPr>
           <w:p>
             <w:pPr>
@@ -1169,7 +1165,7 @@
               <w:tl2br w:val="nil" w:sz="0" w:space="0" w:color="000000" tmln="20, 20, 20, 0, 0"/>
               <w:tr2bl w:val="nil" w:sz="0" w:space="0" w:color="000000" tmln="20, 20, 20, 0, 0"/>
             </w:tcBorders>
-            <w:tmTcPr id="1733607450" protected="0"/>
+            <w:tmTcPr id="1735175851" protected="0"/>
           </w:tcPr>
           <w:p>
             <w:pPr>
@@ -1226,7 +1222,7 @@
               <w:tl2br w:val="nil" w:sz="0" w:space="0" w:color="000000" tmln="20, 20, 20, 0, 0"/>
               <w:tr2bl w:val="nil" w:sz="0" w:space="0" w:color="000000" tmln="20, 20, 20, 0, 0"/>
             </w:tcBorders>
-            <w:tmTcPr id="1733607450" protected="0"/>
+            <w:tmTcPr id="1735175851" protected="0"/>
           </w:tcPr>
           <w:p>
             <w:pPr>
@@ -1265,7 +1261,7 @@
               <w:tl2br w:val="nil" w:sz="0" w:space="0" w:color="000000" tmln="20, 20, 20, 0, 0"/>
               <w:tr2bl w:val="nil" w:sz="0" w:space="0" w:color="000000" tmln="20, 20, 20, 0, 0"/>
             </w:tcBorders>
-            <w:tmTcPr id="1733607450" protected="0"/>
+            <w:tmTcPr id="1735175851" protected="0"/>
           </w:tcPr>
           <w:p>
             <w:pPr>
@@ -1303,7 +1299,7 @@
               <w:tl2br w:val="nil" w:sz="0" w:space="0" w:color="000000" tmln="20, 20, 20, 0, 0"/>
               <w:tr2bl w:val="nil" w:sz="0" w:space="0" w:color="000000" tmln="20, 20, 20, 0, 0"/>
             </w:tcBorders>
-            <w:tmTcPr id="1733607450" protected="0"/>
+            <w:tmTcPr id="1735175851" protected="0"/>
           </w:tcPr>
           <w:p>
             <w:pPr>
@@ -1341,7 +1337,7 @@
               <w:tl2br w:val="nil" w:sz="0" w:space="0" w:color="000000" tmln="20, 20, 20, 0, 0"/>
               <w:tr2bl w:val="nil" w:sz="0" w:space="0" w:color="000000" tmln="20, 20, 20, 0, 0"/>
             </w:tcBorders>
-            <w:tmTcPr id="1733607450" protected="0"/>
+            <w:tmTcPr id="1735175851" protected="0"/>
           </w:tcPr>
           <w:p>
             <w:pPr>
@@ -1378,7 +1374,7 @@
               <w:tl2br w:val="nil" w:sz="0" w:space="0" w:color="000000" tmln="20, 20, 20, 0, 0"/>
               <w:tr2bl w:val="nil" w:sz="0" w:space="0" w:color="000000" tmln="20, 20, 20, 0, 0"/>
             </w:tcBorders>
-            <w:tmTcPr id="1733607450" protected="0"/>
+            <w:tmTcPr id="1735175851" protected="0"/>
           </w:tcPr>
           <w:p>
             <w:pPr>
@@ -1415,7 +1411,7 @@
               <w:tl2br w:val="nil" w:sz="0" w:space="0" w:color="000000" tmln="20, 20, 20, 0, 0"/>
               <w:tr2bl w:val="nil" w:sz="0" w:space="0" w:color="000000" tmln="20, 20, 20, 0, 0"/>
             </w:tcBorders>
-            <w:tmTcPr id="1733607450" protected="0"/>
+            <w:tmTcPr id="1735175851" protected="0"/>
           </w:tcPr>
           <w:p>
             <w:pPr>
@@ -1452,7 +1448,7 @@
               <w:tl2br w:val="nil" w:sz="0" w:space="0" w:color="000000" tmln="20, 20, 20, 0, 0"/>
               <w:tr2bl w:val="nil" w:sz="0" w:space="0" w:color="000000" tmln="20, 20, 20, 0, 0"/>
             </w:tcBorders>
-            <w:tmTcPr id="1733607450" protected="0"/>
+            <w:tmTcPr id="1735175851" protected="0"/>
           </w:tcPr>
           <w:p>
             <w:pPr>
@@ -1489,7 +1485,7 @@
               <w:tl2br w:val="nil" w:sz="0" w:space="0" w:color="000000" tmln="20, 20, 20, 0, 0"/>
               <w:tr2bl w:val="nil" w:sz="0" w:space="0" w:color="000000" tmln="20, 20, 20, 0, 0"/>
             </w:tcBorders>
-            <w:tmTcPr id="1733607450" protected="0"/>
+            <w:tmTcPr id="1735175851" protected="0"/>
           </w:tcPr>
           <w:p>
             <w:pPr>
@@ -1526,7 +1522,7 @@
               <w:tl2br w:val="nil" w:sz="0" w:space="0" w:color="000000" tmln="20, 20, 20, 0, 0"/>
               <w:tr2bl w:val="nil" w:sz="0" w:space="0" w:color="000000" tmln="20, 20, 20, 0, 0"/>
             </w:tcBorders>
-            <w:tmTcPr id="1733607450" protected="0"/>
+            <w:tmTcPr id="1735175851" protected="0"/>
           </w:tcPr>
           <w:p>
             <w:pPr>
@@ -1684,7 +1680,7 @@
               <w:tl2br w:val="nil" w:sz="0" w:space="0" w:color="000000" tmln="20, 20, 20, 0, 0"/>
               <w:tr2bl w:val="nil" w:sz="0" w:space="0" w:color="000000" tmln="20, 20, 20, 0, 0"/>
             </w:tcBorders>
-            <w:tmTcPr id="1733607450" protected="0"/>
+            <w:tmTcPr id="1735175851" protected="0"/>
           </w:tcPr>
           <w:p>
             <w:pPr>
@@ -1723,7 +1719,7 @@
               <w:tl2br w:val="nil" w:sz="0" w:space="0" w:color="000000" tmln="20, 20, 20, 0, 0"/>
               <w:tr2bl w:val="nil" w:sz="0" w:space="0" w:color="000000" tmln="20, 20, 20, 0, 0"/>
             </w:tcBorders>
-            <w:tmTcPr id="1733607450" protected="0"/>
+            <w:tmTcPr id="1735175851" protected="0"/>
           </w:tcPr>
           <w:p>
             <w:pPr>
@@ -1762,7 +1758,7 @@
               <w:tl2br w:val="nil" w:sz="0" w:space="0" w:color="000000" tmln="20, 20, 20, 0, 0"/>
               <w:tr2bl w:val="nil" w:sz="0" w:space="0" w:color="000000" tmln="20, 20, 20, 0, 0"/>
             </w:tcBorders>
-            <w:tmTcPr id="1733607450" protected="0"/>
+            <w:tmTcPr id="1735175851" protected="0"/>
           </w:tcPr>
           <w:p>
             <w:pPr>
@@ -1801,7 +1797,7 @@
               <w:tl2br w:val="nil" w:sz="0" w:space="0" w:color="000000" tmln="20, 20, 20, 0, 0"/>
               <w:tr2bl w:val="nil" w:sz="0" w:space="0" w:color="000000" tmln="20, 20, 20, 0, 0"/>
             </w:tcBorders>
-            <w:tmTcPr id="1733607450" protected="0"/>
+            <w:tmTcPr id="1735175851" protected="0"/>
           </w:tcPr>
           <w:p>
             <w:pPr>
@@ -1840,7 +1836,7 @@
               <w:tl2br w:val="nil" w:sz="0" w:space="0" w:color="000000" tmln="20, 20, 20, 0, 0"/>
               <w:tr2bl w:val="nil" w:sz="0" w:space="0" w:color="000000" tmln="20, 20, 20, 0, 0"/>
             </w:tcBorders>
-            <w:tmTcPr id="1733607450" protected="0"/>
+            <w:tmTcPr id="1735175851" protected="0"/>
           </w:tcPr>
           <w:p>
             <w:pPr>
@@ -1895,7 +1891,7 @@
               <w:tl2br w:val="nil" w:sz="0" w:space="0" w:color="000000" tmln="20, 20, 20, 0, 0"/>
               <w:tr2bl w:val="nil" w:sz="0" w:space="0" w:color="000000" tmln="20, 20, 20, 0, 0"/>
             </w:tcBorders>
-            <w:tmTcPr id="1733607450" protected="0"/>
+            <w:tmTcPr id="1735175851" protected="0"/>
           </w:tcPr>
           <w:p>
             <w:pPr>
@@ -1950,7 +1946,7 @@
               <w:tl2br w:val="nil" w:sz="0" w:space="0" w:color="000000" tmln="20, 20, 20, 0, 0"/>
               <w:tr2bl w:val="nil" w:sz="0" w:space="0" w:color="000000" tmln="20, 20, 20, 0, 0"/>
             </w:tcBorders>
-            <w:tmTcPr id="1733607450" protected="0"/>
+            <w:tmTcPr id="1735175851" protected="0"/>
           </w:tcPr>
           <w:p>
             <w:pPr>
@@ -2005,7 +2001,7 @@
               <w:tl2br w:val="nil" w:sz="0" w:space="0" w:color="000000" tmln="20, 20, 20, 0, 0"/>
               <w:tr2bl w:val="nil" w:sz="0" w:space="0" w:color="000000" tmln="20, 20, 20, 0, 0"/>
             </w:tcBorders>
-            <w:tmTcPr id="1733607450" protected="0"/>
+            <w:tmTcPr id="1735175851" protected="0"/>
           </w:tcPr>
           <w:p>
             <w:pPr>
@@ -2060,7 +2056,7 @@
               <w:tl2br w:val="nil" w:sz="0" w:space="0" w:color="000000" tmln="20, 20, 20, 0, 0"/>
               <w:tr2bl w:val="nil" w:sz="0" w:space="0" w:color="000000" tmln="20, 20, 20, 0, 0"/>
             </w:tcBorders>
-            <w:tmTcPr id="1733607450" protected="0"/>
+            <w:tmTcPr id="1735175851" protected="0"/>
           </w:tcPr>
           <w:p>
             <w:pPr>
@@ -2099,7 +2095,7 @@
               <w:tl2br w:val="nil" w:sz="0" w:space="0" w:color="000000" tmln="20, 20, 20, 0, 0"/>
               <w:tr2bl w:val="nil" w:sz="0" w:space="0" w:color="000000" tmln="20, 20, 20, 0, 0"/>
             </w:tcBorders>
-            <w:tmTcPr id="1733607450" protected="0"/>
+            <w:tmTcPr id="1735175851" protected="0"/>
           </w:tcPr>
           <w:p>
             <w:pPr>
@@ -2145,7 +2141,7 @@
               <w:tl2br w:val="nil" w:sz="0" w:space="0" w:color="000000" tmln="20, 20, 20, 0, 0"/>
               <w:tr2bl w:val="nil" w:sz="0" w:space="0" w:color="000000" tmln="20, 20, 20, 0, 0"/>
             </w:tcBorders>
-            <w:tmTcPr id="1733607450" protected="0"/>
+            <w:tmTcPr id="1735175851" protected="0"/>
           </w:tcPr>
           <w:p>
             <w:pPr>
@@ -2184,7 +2180,7 @@
               <w:tl2br w:val="nil" w:sz="0" w:space="0" w:color="000000" tmln="20, 20, 20, 0, 0"/>
               <w:tr2bl w:val="nil" w:sz="0" w:space="0" w:color="000000" tmln="20, 20, 20, 0, 0"/>
             </w:tcBorders>
-            <w:tmTcPr id="1733607450" protected="0"/>
+            <w:tmTcPr id="1735175851" protected="0"/>
           </w:tcPr>
           <w:p>
             <w:pPr>
@@ -2223,7 +2219,7 @@
               <w:tl2br w:val="nil" w:sz="0" w:space="0" w:color="000000" tmln="20, 20, 20, 0, 0"/>
               <w:tr2bl w:val="nil" w:sz="0" w:space="0" w:color="000000" tmln="20, 20, 20, 0, 0"/>
             </w:tcBorders>
-            <w:tmTcPr id="1733607450" protected="0"/>
+            <w:tmTcPr id="1735175851" protected="0"/>
           </w:tcPr>
           <w:p>
             <w:pPr>
@@ -2262,7 +2258,7 @@
               <w:tl2br w:val="nil" w:sz="0" w:space="0" w:color="000000" tmln="20, 20, 20, 0, 0"/>
               <w:tr2bl w:val="nil" w:sz="0" w:space="0" w:color="000000" tmln="20, 20, 20, 0, 0"/>
             </w:tcBorders>
-            <w:tmTcPr id="1733607450" protected="0"/>
+            <w:tmTcPr id="1735175851" protected="0"/>
           </w:tcPr>
           <w:p>
             <w:pPr>
@@ -2301,7 +2297,7 @@
               <w:tl2br w:val="nil" w:sz="0" w:space="0" w:color="000000" tmln="20, 20, 20, 0, 0"/>
               <w:tr2bl w:val="nil" w:sz="0" w:space="0" w:color="000000" tmln="20, 20, 20, 0, 0"/>
             </w:tcBorders>
-            <w:tmTcPr id="1733607450" protected="0"/>
+            <w:tmTcPr id="1735175851" protected="0"/>
           </w:tcPr>
           <w:p>
             <w:pPr>
@@ -2341,7 +2337,7 @@
               <w:tl2br w:val="nil" w:sz="0" w:space="0" w:color="000000" tmln="20, 20, 20, 0, 0"/>
               <w:tr2bl w:val="nil" w:sz="0" w:space="0" w:color="000000" tmln="20, 20, 20, 0, 0"/>
             </w:tcBorders>
-            <w:tmTcPr id="1733607450" protected="0"/>
+            <w:tmTcPr id="1735175851" protected="0"/>
           </w:tcPr>
           <w:p>
             <w:pPr>
@@ -2381,7 +2377,7 @@
               <w:tl2br w:val="nil" w:sz="0" w:space="0" w:color="000000" tmln="20, 20, 20, 0, 0"/>
               <w:tr2bl w:val="nil" w:sz="0" w:space="0" w:color="000000" tmln="20, 20, 20, 0, 0"/>
             </w:tcBorders>
-            <w:tmTcPr id="1733607450" protected="0"/>
+            <w:tmTcPr id="1735175851" protected="0"/>
           </w:tcPr>
           <w:p>
             <w:pPr>
@@ -2421,7 +2417,7 @@
               <w:tl2br w:val="nil" w:sz="0" w:space="0" w:color="000000" tmln="20, 20, 20, 0, 0"/>
               <w:tr2bl w:val="nil" w:sz="0" w:space="0" w:color="000000" tmln="20, 20, 20, 0, 0"/>
             </w:tcBorders>
-            <w:tmTcPr id="1733607450" protected="0"/>
+            <w:tmTcPr id="1735175851" protected="0"/>
           </w:tcPr>
           <w:p>
             <w:pPr>
@@ -2461,7 +2457,7 @@
               <w:tl2br w:val="nil" w:sz="0" w:space="0" w:color="000000" tmln="20, 20, 20, 0, 0"/>
               <w:tr2bl w:val="nil" w:sz="0" w:space="0" w:color="000000" tmln="20, 20, 20, 0, 0"/>
             </w:tcBorders>
-            <w:tmTcPr id="1733607450" protected="0"/>
+            <w:tmTcPr id="1735175851" protected="0"/>
           </w:tcPr>
           <w:p>
             <w:pPr>
@@ -2499,7 +2495,7 @@
               <w:tl2br w:val="nil" w:sz="0" w:space="0" w:color="000000" tmln="20, 20, 20, 0, 0"/>
               <w:tr2bl w:val="nil" w:sz="0" w:space="0" w:color="000000" tmln="20, 20, 20, 0, 0"/>
             </w:tcBorders>
-            <w:tmTcPr id="1733607450" protected="0"/>
+            <w:tmTcPr id="1735175851" protected="0"/>
           </w:tcPr>
           <w:p>
             <w:pPr>
@@ -2638,7 +2634,7 @@
               <w:tl2br w:val="nil" w:sz="0" w:space="0" w:color="000000" tmln="20, 20, 20, 0, 0"/>
               <w:tr2bl w:val="nil" w:sz="0" w:space="0" w:color="000000" tmln="20, 20, 20, 0, 0"/>
             </w:tcBorders>
-            <w:tmTcPr id="1733607450" protected="0"/>
+            <w:tmTcPr id="1735175851" protected="0"/>
           </w:tcPr>
           <w:p>
             <w:pPr>
@@ -2695,7 +2691,7 @@
               <w:tl2br w:val="nil" w:sz="0" w:space="0" w:color="000000" tmln="20, 20, 20, 0, 0"/>
               <w:tr2bl w:val="nil" w:sz="0" w:space="0" w:color="000000" tmln="20, 20, 20, 0, 0"/>
             </w:tcBorders>
-            <w:tmTcPr id="1733607450" protected="0"/>
+            <w:tmTcPr id="1735175851" protected="0"/>
           </w:tcPr>
           <w:p>
             <w:pPr>
@@ -2734,7 +2730,7 @@
               <w:tl2br w:val="nil" w:sz="0" w:space="0" w:color="000000" tmln="20, 20, 20, 0, 0"/>
               <w:tr2bl w:val="nil" w:sz="0" w:space="0" w:color="000000" tmln="20, 20, 20, 0, 0"/>
             </w:tcBorders>
-            <w:tmTcPr id="1733607450" protected="0"/>
+            <w:tmTcPr id="1735175851" protected="0"/>
           </w:tcPr>
           <w:p>
             <w:pPr>
@@ -2772,7 +2768,7 @@
               <w:tl2br w:val="nil" w:sz="0" w:space="0" w:color="000000" tmln="20, 20, 20, 0, 0"/>
               <w:tr2bl w:val="nil" w:sz="0" w:space="0" w:color="000000" tmln="20, 20, 20, 0, 0"/>
             </w:tcBorders>
-            <w:tmTcPr id="1733607450" protected="0"/>
+            <w:tmTcPr id="1735175851" protected="0"/>
           </w:tcPr>
           <w:p>
             <w:pPr>
@@ -2810,7 +2806,7 @@
               <w:tl2br w:val="nil" w:sz="0" w:space="0" w:color="000000" tmln="20, 20, 20, 0, 0"/>
               <w:tr2bl w:val="nil" w:sz="0" w:space="0" w:color="000000" tmln="20, 20, 20, 0, 0"/>
             </w:tcBorders>
-            <w:tmTcPr id="1733607450" protected="0"/>
+            <w:tmTcPr id="1735175851" protected="0"/>
           </w:tcPr>
           <w:p>
             <w:pPr>
@@ -2847,7 +2843,7 @@
               <w:tl2br w:val="nil" w:sz="0" w:space="0" w:color="000000" tmln="20, 20, 20, 0, 0"/>
               <w:tr2bl w:val="nil" w:sz="0" w:space="0" w:color="000000" tmln="20, 20, 20, 0, 0"/>
             </w:tcBorders>
-            <w:tmTcPr id="1733607450" protected="0"/>
+            <w:tmTcPr id="1735175851" protected="0"/>
           </w:tcPr>
           <w:p>
             <w:pPr>
@@ -2884,7 +2880,7 @@
               <w:tl2br w:val="nil" w:sz="0" w:space="0" w:color="000000" tmln="20, 20, 20, 0, 0"/>
               <w:tr2bl w:val="nil" w:sz="0" w:space="0" w:color="000000" tmln="20, 20, 20, 0, 0"/>
             </w:tcBorders>
-            <w:tmTcPr id="1733607450" protected="0"/>
+            <w:tmTcPr id="1735175851" protected="0"/>
           </w:tcPr>
           <w:p>
             <w:pPr>
@@ -2921,7 +2917,7 @@
               <w:tl2br w:val="nil" w:sz="0" w:space="0" w:color="000000" tmln="20, 20, 20, 0, 0"/>
               <w:tr2bl w:val="nil" w:sz="0" w:space="0" w:color="000000" tmln="20, 20, 20, 0, 0"/>
             </w:tcBorders>
-            <w:tmTcPr id="1733607450" protected="0"/>
+            <w:tmTcPr id="1735175851" protected="0"/>
           </w:tcPr>
           <w:p>
             <w:pPr>
@@ -2958,7 +2954,7 @@
               <w:tl2br w:val="nil" w:sz="0" w:space="0" w:color="000000" tmln="20, 20, 20, 0, 0"/>
               <w:tr2bl w:val="nil" w:sz="0" w:space="0" w:color="000000" tmln="20, 20, 20, 0, 0"/>
             </w:tcBorders>
-            <w:tmTcPr id="1733607450" protected="0"/>
+            <w:tmTcPr id="1735175851" protected="0"/>
           </w:tcPr>
           <w:p>
             <w:pPr>
@@ -2995,7 +2991,7 @@
               <w:tl2br w:val="nil" w:sz="0" w:space="0" w:color="000000" tmln="20, 20, 20, 0, 0"/>
               <w:tr2bl w:val="nil" w:sz="0" w:space="0" w:color="000000" tmln="20, 20, 20, 0, 0"/>
             </w:tcBorders>
-            <w:tmTcPr id="1733607450" protected="0"/>
+            <w:tmTcPr id="1735175851" protected="0"/>
           </w:tcPr>
           <w:p>
             <w:pPr>
@@ -3134,7 +3130,7 @@
               <w:tl2br w:val="nil" w:sz="0" w:space="0" w:color="000000" tmln="20, 20, 20, 0, 0"/>
               <w:tr2bl w:val="nil" w:sz="0" w:space="0" w:color="000000" tmln="20, 20, 20, 0, 0"/>
             </w:tcBorders>
-            <w:tmTcPr id="1733607450" protected="0"/>
+            <w:tmTcPr id="1735175851" protected="0"/>
           </w:tcPr>
           <w:p>
             <w:pPr>
@@ -3191,7 +3187,7 @@
               <w:tl2br w:val="nil" w:sz="0" w:space="0" w:color="000000" tmln="20, 20, 20, 0, 0"/>
               <w:tr2bl w:val="nil" w:sz="0" w:space="0" w:color="000000" tmln="20, 20, 20, 0, 0"/>
             </w:tcBorders>
-            <w:tmTcPr id="1733607450" protected="0"/>
+            <w:tmTcPr id="1735175851" protected="0"/>
           </w:tcPr>
           <w:p>
             <w:pPr>
@@ -3230,7 +3226,7 @@
               <w:tl2br w:val="nil" w:sz="0" w:space="0" w:color="000000" tmln="20, 20, 20, 0, 0"/>
               <w:tr2bl w:val="nil" w:sz="0" w:space="0" w:color="000000" tmln="20, 20, 20, 0, 0"/>
             </w:tcBorders>
-            <w:tmTcPr id="1733607450" protected="0"/>
+            <w:tmTcPr id="1735175851" protected="0"/>
           </w:tcPr>
           <w:p>
             <w:pPr>
@@ -3268,7 +3264,7 @@
               <w:tl2br w:val="nil" w:sz="0" w:space="0" w:color="000000" tmln="20, 20, 20, 0, 0"/>
               <w:tr2bl w:val="nil" w:sz="0" w:space="0" w:color="000000" tmln="20, 20, 20, 0, 0"/>
             </w:tcBorders>
-            <w:tmTcPr id="1733607450" protected="0"/>
+            <w:tmTcPr id="1735175851" protected="0"/>
           </w:tcPr>
           <w:p>
             <w:pPr>
@@ -3306,7 +3302,7 @@
               <w:tl2br w:val="nil" w:sz="0" w:space="0" w:color="000000" tmln="20, 20, 20, 0, 0"/>
               <w:tr2bl w:val="nil" w:sz="0" w:space="0" w:color="000000" tmln="20, 20, 20, 0, 0"/>
             </w:tcBorders>
-            <w:tmTcPr id="1733607450" protected="0"/>
+            <w:tmTcPr id="1735175851" protected="0"/>
           </w:tcPr>
           <w:p>
             <w:pPr>
@@ -3343,7 +3339,7 @@
               <w:tl2br w:val="nil" w:sz="0" w:space="0" w:color="000000" tmln="20, 20, 20, 0, 0"/>
               <w:tr2bl w:val="nil" w:sz="0" w:space="0" w:color="000000" tmln="20, 20, 20, 0, 0"/>
             </w:tcBorders>
-            <w:tmTcPr id="1733607450" protected="0"/>
+            <w:tmTcPr id="1735175851" protected="0"/>
           </w:tcPr>
           <w:p>
             <w:pPr>
@@ -3380,7 +3376,7 @@
               <w:tl2br w:val="nil" w:sz="0" w:space="0" w:color="000000" tmln="20, 20, 20, 0, 0"/>
               <w:tr2bl w:val="nil" w:sz="0" w:space="0" w:color="000000" tmln="20, 20, 20, 0, 0"/>
             </w:tcBorders>
-            <w:tmTcPr id="1733607450" protected="0"/>
+            <w:tmTcPr id="1735175851" protected="0"/>
           </w:tcPr>
           <w:p>
             <w:pPr>
@@ -3417,7 +3413,7 @@
               <w:tl2br w:val="nil" w:sz="0" w:space="0" w:color="000000" tmln="20, 20, 20, 0, 0"/>
               <w:tr2bl w:val="nil" w:sz="0" w:space="0" w:color="000000" tmln="20, 20, 20, 0, 0"/>
             </w:tcBorders>
-            <w:tmTcPr id="1733607450" protected="0"/>
+            <w:tmTcPr id="1735175851" protected="0"/>
           </w:tcPr>
           <w:p>
             <w:pPr>
@@ -3454,7 +3450,7 @@
               <w:tl2br w:val="nil" w:sz="0" w:space="0" w:color="000000" tmln="20, 20, 20, 0, 0"/>
               <w:tr2bl w:val="nil" w:sz="0" w:space="0" w:color="000000" tmln="20, 20, 20, 0, 0"/>
             </w:tcBorders>
-            <w:tmTcPr id="1733607450" protected="0"/>
+            <w:tmTcPr id="1735175851" protected="0"/>
           </w:tcPr>
           <w:p>
             <w:pPr>
@@ -3491,7 +3487,7 @@
               <w:tl2br w:val="nil" w:sz="0" w:space="0" w:color="000000" tmln="20, 20, 20, 0, 0"/>
               <w:tr2bl w:val="nil" w:sz="0" w:space="0" w:color="000000" tmln="20, 20, 20, 0, 0"/>
             </w:tcBorders>
-            <w:tmTcPr id="1733607450" protected="0"/>
+            <w:tmTcPr id="1735175851" protected="0"/>
           </w:tcPr>
           <w:p>
             <w:pPr>

</xml_diff>